<commit_message>
ran all the cases to building files
</commit_message>
<xml_diff>
--- a/Readme.docx
+++ b/Readme.docx
@@ -317,25 +317,7 @@
           <w:sz w:val="24"/>
           <w:szCs w:val="24"/>
         </w:rPr>
-        <w:t xml:space="preserve">Smart Elevator – Geeks </w:t>
-      </w:r>
-      <w:proofErr w:type="gramStart"/>
-      <w:r>
-        <w:rPr>
-          <w:rFonts w:ascii="David" w:hAnsi="David" w:cs="David"/>
-          <w:sz w:val="24"/>
-          <w:szCs w:val="24"/>
-        </w:rPr>
-        <w:t>For</w:t>
-      </w:r>
-      <w:proofErr w:type="gramEnd"/>
-      <w:r>
-        <w:rPr>
-          <w:rFonts w:ascii="David" w:hAnsi="David" w:cs="David"/>
-          <w:sz w:val="24"/>
-          <w:szCs w:val="24"/>
-        </w:rPr>
-        <w:t xml:space="preserve"> Geeks.</w:t>
+        <w:t>Smart Elevator – Geeks For Geeks.</w:t>
       </w:r>
       <w:r>
         <w:t xml:space="preserve"> </w:t>
@@ -484,60 +466,24 @@
           <w:sz w:val="24"/>
           <w:szCs w:val="24"/>
         </w:rPr>
-        <w:t xml:space="preserve">On the other hand, online algorithms </w:t>
-      </w:r>
-      <w:proofErr w:type="gramStart"/>
-      <w:r>
-        <w:rPr>
-          <w:rFonts w:ascii="David" w:hAnsi="David" w:cs="David"/>
-          <w:sz w:val="24"/>
-          <w:szCs w:val="24"/>
-        </w:rPr>
-        <w:t>sends</w:t>
-      </w:r>
-      <w:proofErr w:type="gramEnd"/>
-      <w:r>
-        <w:rPr>
-          <w:rFonts w:ascii="David" w:hAnsi="David" w:cs="David"/>
-          <w:sz w:val="24"/>
-          <w:szCs w:val="24"/>
-        </w:rPr>
-        <w:t xml:space="preserve"> the data piece by piece in some serial order without having the entire data from the beginning.</w:t>
-      </w:r>
-    </w:p>
-    <w:p>
-      <w:pPr>
-        <w:bidi w:val="0"/>
-        <w:rPr>
-          <w:sz w:val="28"/>
-          <w:szCs w:val="28"/>
-        </w:rPr>
-      </w:pPr>
-      <w:r>
-        <w:rPr>
-          <w:rFonts w:ascii="David" w:hAnsi="David" w:cs="David"/>
-          <w:sz w:val="24"/>
-          <w:szCs w:val="24"/>
-        </w:rPr>
-        <w:t xml:space="preserve">As a result of not having the whole data from the beginning, online algorithms might make decisions that </w:t>
-      </w:r>
-      <w:proofErr w:type="gramStart"/>
-      <w:r>
-        <w:rPr>
-          <w:rFonts w:ascii="David" w:hAnsi="David" w:cs="David"/>
-          <w:sz w:val="24"/>
-          <w:szCs w:val="24"/>
-        </w:rPr>
-        <w:t>later on</w:t>
-      </w:r>
-      <w:proofErr w:type="gramEnd"/>
-      <w:r>
-        <w:rPr>
-          <w:rFonts w:ascii="David" w:hAnsi="David" w:cs="David"/>
-          <w:sz w:val="24"/>
-          <w:szCs w:val="24"/>
-        </w:rPr>
-        <w:t xml:space="preserve"> might seem not so smart or optimal. Offline algorithms have the option to make the best decisions according to the given data which make it easier for offline algorithms to reach a better and more efficient than online algorithms.</w:t>
+        <w:t>On the other hand, online algorithms sends the data piece by piece in some serial order without having the entire data from the beginning.</w:t>
+      </w:r>
+    </w:p>
+    <w:p>
+      <w:pPr>
+        <w:bidi w:val="0"/>
+        <w:rPr>
+          <w:sz w:val="28"/>
+          <w:szCs w:val="28"/>
+        </w:rPr>
+      </w:pPr>
+      <w:r>
+        <w:rPr>
+          <w:rFonts w:ascii="David" w:hAnsi="David" w:cs="David"/>
+          <w:sz w:val="24"/>
+          <w:szCs w:val="24"/>
+        </w:rPr>
+        <w:t>As a result of not having the whole data from the beginning, online algorithms might make decisions that later on might seem not so smart or optimal. Offline algorithms have the option to make the best decisions according to the given data which make it easier for offline algorithms to reach a better and more efficient than online algorithms.</w:t>
       </w:r>
     </w:p>
     <w:p>
@@ -568,10 +514,127 @@
           <w:szCs w:val="28"/>
           <w:u w:val="single"/>
         </w:rPr>
-        <w:t xml:space="preserve">Describing the </w:t>
-      </w:r>
-      <w:proofErr w:type="gramStart"/>
-      <w:r>
+        <w:t>Describing the problem we facing:</w:t>
+      </w:r>
+    </w:p>
+    <w:p>
+      <w:pPr>
+        <w:bidi w:val="0"/>
+        <w:rPr>
+          <w:sz w:val="24"/>
+          <w:szCs w:val="24"/>
+        </w:rPr>
+      </w:pPr>
+      <w:r>
+        <w:rPr>
+          <w:sz w:val="24"/>
+          <w:szCs w:val="24"/>
+        </w:rPr>
+        <w:t xml:space="preserve">Given 2 data files, one represents the building and contains within it an array of elevators with different parameters, and the other contains a copy of </w:t>
+      </w:r>
+      <w:r>
+        <w:rPr>
+          <w:sz w:val="24"/>
+          <w:szCs w:val="24"/>
+        </w:rPr>
+        <w:t>Call</w:t>
+      </w:r>
+      <w:r>
+        <w:rPr>
+          <w:sz w:val="24"/>
+          <w:szCs w:val="24"/>
+        </w:rPr>
+        <w:t>s that the elevators must perform</w:t>
+      </w:r>
+      <w:r>
+        <w:rPr>
+          <w:sz w:val="24"/>
+          <w:szCs w:val="24"/>
+        </w:rPr>
+        <w:t xml:space="preserve"> at minimal time.</w:t>
+      </w:r>
+    </w:p>
+    <w:p>
+      <w:pPr>
+        <w:bidi w:val="0"/>
+        <w:rPr>
+          <w:sz w:val="24"/>
+          <w:szCs w:val="24"/>
+        </w:rPr>
+      </w:pPr>
+      <w:r>
+        <w:rPr>
+          <w:sz w:val="24"/>
+          <w:szCs w:val="24"/>
+        </w:rPr>
+        <w:t xml:space="preserve">The output will arrive as the same file as the </w:t>
+      </w:r>
+      <w:r>
+        <w:rPr>
+          <w:sz w:val="24"/>
+          <w:szCs w:val="24"/>
+        </w:rPr>
+        <w:t>Calls</w:t>
+      </w:r>
+      <w:r>
+        <w:rPr>
+          <w:sz w:val="24"/>
+          <w:szCs w:val="24"/>
+        </w:rPr>
+        <w:t xml:space="preserve"> file but with </w:t>
+      </w:r>
+      <w:r>
+        <w:rPr>
+          <w:sz w:val="24"/>
+          <w:szCs w:val="24"/>
+        </w:rPr>
+        <w:t>s</w:t>
+      </w:r>
+      <w:r>
+        <w:rPr>
+          <w:sz w:val="24"/>
+          <w:szCs w:val="24"/>
+        </w:rPr>
+        <w:t xml:space="preserve">cheduling received for each </w:t>
+      </w:r>
+      <w:r>
+        <w:rPr>
+          <w:sz w:val="24"/>
+          <w:szCs w:val="24"/>
+        </w:rPr>
+        <w:t>call in the file.</w:t>
+      </w:r>
+    </w:p>
+    <w:p>
+      <w:pPr>
+        <w:bidi w:val="0"/>
+        <w:rPr>
+          <w:sz w:val="24"/>
+          <w:szCs w:val="24"/>
+        </w:rPr>
+      </w:pPr>
+    </w:p>
+    <w:p>
+      <w:pPr>
+        <w:bidi w:val="0"/>
+        <w:rPr>
+          <w:sz w:val="24"/>
+          <w:szCs w:val="24"/>
+        </w:rPr>
+      </w:pPr>
+    </w:p>
+    <w:p>
+      <w:pPr>
+        <w:bidi w:val="0"/>
+        <w:rPr>
+          <w:sz w:val="24"/>
+          <w:szCs w:val="24"/>
+        </w:rPr>
+      </w:pPr>
+    </w:p>
+    <w:p>
+      <w:pPr>
+        <w:bidi w:val="0"/>
         <w:rPr>
           <w:b/>
           <w:bCs/>
@@ -579,9 +642,7 @@
           <w:szCs w:val="28"/>
           <w:u w:val="single"/>
         </w:rPr>
-        <w:t>problem</w:t>
-      </w:r>
-      <w:proofErr w:type="gramEnd"/>
+      </w:pPr>
       <w:r>
         <w:rPr>
           <w:b/>
@@ -590,127 +651,10 @@
           <w:szCs w:val="28"/>
           <w:u w:val="single"/>
         </w:rPr>
-        <w:t xml:space="preserve"> we facing:</w:t>
-      </w:r>
-    </w:p>
-    <w:p>
-      <w:pPr>
-        <w:bidi w:val="0"/>
-        <w:rPr>
-          <w:sz w:val="24"/>
-          <w:szCs w:val="24"/>
-        </w:rPr>
-      </w:pPr>
-      <w:r>
-        <w:rPr>
-          <w:sz w:val="24"/>
-          <w:szCs w:val="24"/>
-        </w:rPr>
-        <w:t xml:space="preserve">Given 2 data files, one represents the building and contains within it an array of elevators with different parameters, and the other contains a copy of </w:t>
-      </w:r>
-      <w:r>
-        <w:rPr>
-          <w:sz w:val="24"/>
-          <w:szCs w:val="24"/>
-        </w:rPr>
-        <w:t>Call</w:t>
-      </w:r>
-      <w:r>
-        <w:rPr>
-          <w:sz w:val="24"/>
-          <w:szCs w:val="24"/>
-        </w:rPr>
-        <w:t>s that the elevators must perform</w:t>
-      </w:r>
-      <w:r>
-        <w:rPr>
-          <w:sz w:val="24"/>
-          <w:szCs w:val="24"/>
-        </w:rPr>
-        <w:t xml:space="preserve"> at minimal time.</w:t>
-      </w:r>
-    </w:p>
-    <w:p>
-      <w:pPr>
-        <w:bidi w:val="0"/>
-        <w:rPr>
-          <w:sz w:val="24"/>
-          <w:szCs w:val="24"/>
-        </w:rPr>
-      </w:pPr>
-      <w:r>
-        <w:rPr>
-          <w:sz w:val="24"/>
-          <w:szCs w:val="24"/>
-        </w:rPr>
-        <w:t xml:space="preserve">The output will arrive as the same file as the </w:t>
-      </w:r>
-      <w:r>
-        <w:rPr>
-          <w:sz w:val="24"/>
-          <w:szCs w:val="24"/>
-        </w:rPr>
-        <w:t>Calls</w:t>
-      </w:r>
-      <w:r>
-        <w:rPr>
-          <w:sz w:val="24"/>
-          <w:szCs w:val="24"/>
-        </w:rPr>
-        <w:t xml:space="preserve"> file but with </w:t>
-      </w:r>
-      <w:r>
-        <w:rPr>
-          <w:sz w:val="24"/>
-          <w:szCs w:val="24"/>
-        </w:rPr>
-        <w:t>s</w:t>
-      </w:r>
-      <w:r>
-        <w:rPr>
-          <w:sz w:val="24"/>
-          <w:szCs w:val="24"/>
-        </w:rPr>
-        <w:t xml:space="preserve">cheduling received for each </w:t>
-      </w:r>
-      <w:r>
-        <w:rPr>
-          <w:sz w:val="24"/>
-          <w:szCs w:val="24"/>
-        </w:rPr>
-        <w:t>call in the file.</w:t>
-      </w:r>
-    </w:p>
-    <w:p>
-      <w:pPr>
-        <w:bidi w:val="0"/>
-        <w:rPr>
-          <w:sz w:val="24"/>
-          <w:szCs w:val="24"/>
-        </w:rPr>
-      </w:pPr>
-    </w:p>
-    <w:p>
-      <w:pPr>
-        <w:bidi w:val="0"/>
-        <w:rPr>
-          <w:sz w:val="24"/>
-          <w:szCs w:val="24"/>
-        </w:rPr>
-      </w:pPr>
-    </w:p>
-    <w:p>
-      <w:pPr>
-        <w:bidi w:val="0"/>
-        <w:rPr>
-          <w:sz w:val="24"/>
-          <w:szCs w:val="24"/>
-        </w:rPr>
-      </w:pPr>
-    </w:p>
-    <w:p>
-      <w:pPr>
-        <w:bidi w:val="0"/>
+        <w:lastRenderedPageBreak/>
+        <w:t xml:space="preserve">Offline </w:t>
+      </w:r>
+      <w:r>
         <w:rPr>
           <w:b/>
           <w:bCs/>
@@ -718,7 +662,8 @@
           <w:szCs w:val="28"/>
           <w:u w:val="single"/>
         </w:rPr>
-      </w:pPr>
+        <w:t>A</w:t>
+      </w:r>
       <w:r>
         <w:rPr>
           <w:b/>
@@ -727,8 +672,7 @@
           <w:szCs w:val="28"/>
           <w:u w:val="single"/>
         </w:rPr>
-        <w:lastRenderedPageBreak/>
-        <w:t xml:space="preserve">Offline </w:t>
+        <w:t xml:space="preserve">lgorithm for the </w:t>
       </w:r>
       <w:r>
         <w:rPr>
@@ -738,7 +682,7 @@
           <w:szCs w:val="28"/>
           <w:u w:val="single"/>
         </w:rPr>
-        <w:t>A</w:t>
+        <w:t>E</w:t>
       </w:r>
       <w:r>
         <w:rPr>
@@ -748,27 +692,28 @@
           <w:szCs w:val="28"/>
           <w:u w:val="single"/>
         </w:rPr>
-        <w:t xml:space="preserve">lgorithm for the </w:t>
-      </w:r>
-      <w:r>
-        <w:rPr>
-          <w:b/>
-          <w:bCs/>
-          <w:sz w:val="28"/>
-          <w:szCs w:val="28"/>
-          <w:u w:val="single"/>
-        </w:rPr>
-        <w:t>E</w:t>
-      </w:r>
-      <w:r>
-        <w:rPr>
-          <w:b/>
-          <w:bCs/>
-          <w:sz w:val="28"/>
-          <w:szCs w:val="28"/>
-          <w:u w:val="single"/>
-        </w:rPr>
         <w:t>levator problem:</w:t>
+      </w:r>
+    </w:p>
+    <w:p>
+      <w:pPr>
+        <w:pStyle w:val="a3"/>
+        <w:numPr>
+          <w:ilvl w:val="0"/>
+          <w:numId w:val="4"/>
+        </w:numPr>
+        <w:bidi w:val="0"/>
+        <w:rPr>
+          <w:sz w:val="24"/>
+          <w:szCs w:val="24"/>
+        </w:rPr>
+      </w:pPr>
+      <w:r>
+        <w:rPr>
+          <w:sz w:val="24"/>
+          <w:szCs w:val="24"/>
+        </w:rPr>
+        <w:t xml:space="preserve">Sort the elevators base on their </w:t>
       </w:r>
     </w:p>
     <w:p>
@@ -886,8 +831,284 @@
       </w:pPr>
     </w:lvl>
   </w:abstractNum>
+  <w:abstractNum w:abstractNumId="1" w15:restartNumberingAfterBreak="0">
+    <w:nsid w:val="63655FFC"/>
+    <w:multiLevelType w:val="hybridMultilevel"/>
+    <w:tmpl w:val="66D45B88"/>
+    <w:lvl w:ilvl="0" w:tplc="0409000F">
+      <w:start w:val="1"/>
+      <w:numFmt w:val="decimal"/>
+      <w:lvlText w:val="%1."/>
+      <w:lvlJc w:val="left"/>
+      <w:pPr>
+        <w:ind w:left="720" w:hanging="360"/>
+      </w:pPr>
+      <w:rPr>
+        <w:rFonts w:hint="default"/>
+      </w:rPr>
+    </w:lvl>
+    <w:lvl w:ilvl="1" w:tplc="04090019" w:tentative="1">
+      <w:start w:val="1"/>
+      <w:numFmt w:val="lowerLetter"/>
+      <w:lvlText w:val="%2."/>
+      <w:lvlJc w:val="left"/>
+      <w:pPr>
+        <w:ind w:left="1440" w:hanging="360"/>
+      </w:pPr>
+    </w:lvl>
+    <w:lvl w:ilvl="2" w:tplc="0409001B" w:tentative="1">
+      <w:start w:val="1"/>
+      <w:numFmt w:val="lowerRoman"/>
+      <w:lvlText w:val="%3."/>
+      <w:lvlJc w:val="right"/>
+      <w:pPr>
+        <w:ind w:left="2160" w:hanging="180"/>
+      </w:pPr>
+    </w:lvl>
+    <w:lvl w:ilvl="3" w:tplc="0409000F" w:tentative="1">
+      <w:start w:val="1"/>
+      <w:numFmt w:val="decimal"/>
+      <w:lvlText w:val="%4."/>
+      <w:lvlJc w:val="left"/>
+      <w:pPr>
+        <w:ind w:left="2880" w:hanging="360"/>
+      </w:pPr>
+    </w:lvl>
+    <w:lvl w:ilvl="4" w:tplc="04090019" w:tentative="1">
+      <w:start w:val="1"/>
+      <w:numFmt w:val="lowerLetter"/>
+      <w:lvlText w:val="%5."/>
+      <w:lvlJc w:val="left"/>
+      <w:pPr>
+        <w:ind w:left="3600" w:hanging="360"/>
+      </w:pPr>
+    </w:lvl>
+    <w:lvl w:ilvl="5" w:tplc="0409001B" w:tentative="1">
+      <w:start w:val="1"/>
+      <w:numFmt w:val="lowerRoman"/>
+      <w:lvlText w:val="%6."/>
+      <w:lvlJc w:val="right"/>
+      <w:pPr>
+        <w:ind w:left="4320" w:hanging="180"/>
+      </w:pPr>
+    </w:lvl>
+    <w:lvl w:ilvl="6" w:tplc="0409000F" w:tentative="1">
+      <w:start w:val="1"/>
+      <w:numFmt w:val="decimal"/>
+      <w:lvlText w:val="%7."/>
+      <w:lvlJc w:val="left"/>
+      <w:pPr>
+        <w:ind w:left="5040" w:hanging="360"/>
+      </w:pPr>
+    </w:lvl>
+    <w:lvl w:ilvl="7" w:tplc="04090019" w:tentative="1">
+      <w:start w:val="1"/>
+      <w:numFmt w:val="lowerLetter"/>
+      <w:lvlText w:val="%8."/>
+      <w:lvlJc w:val="left"/>
+      <w:pPr>
+        <w:ind w:left="5760" w:hanging="360"/>
+      </w:pPr>
+    </w:lvl>
+    <w:lvl w:ilvl="8" w:tplc="0409001B" w:tentative="1">
+      <w:start w:val="1"/>
+      <w:numFmt w:val="lowerRoman"/>
+      <w:lvlText w:val="%9."/>
+      <w:lvlJc w:val="right"/>
+      <w:pPr>
+        <w:ind w:left="6480" w:hanging="180"/>
+      </w:pPr>
+    </w:lvl>
+  </w:abstractNum>
+  <w:abstractNum w:abstractNumId="2" w15:restartNumberingAfterBreak="0">
+    <w:nsid w:val="6D9B1490"/>
+    <w:multiLevelType w:val="hybridMultilevel"/>
+    <w:tmpl w:val="2632A1A4"/>
+    <w:lvl w:ilvl="0" w:tplc="0409000F">
+      <w:start w:val="1"/>
+      <w:numFmt w:val="decimal"/>
+      <w:lvlText w:val="%1."/>
+      <w:lvlJc w:val="left"/>
+      <w:pPr>
+        <w:ind w:left="720" w:hanging="360"/>
+      </w:pPr>
+      <w:rPr>
+        <w:rFonts w:hint="default"/>
+      </w:rPr>
+    </w:lvl>
+    <w:lvl w:ilvl="1" w:tplc="04090019" w:tentative="1">
+      <w:start w:val="1"/>
+      <w:numFmt w:val="lowerLetter"/>
+      <w:lvlText w:val="%2."/>
+      <w:lvlJc w:val="left"/>
+      <w:pPr>
+        <w:ind w:left="1440" w:hanging="360"/>
+      </w:pPr>
+    </w:lvl>
+    <w:lvl w:ilvl="2" w:tplc="0409001B" w:tentative="1">
+      <w:start w:val="1"/>
+      <w:numFmt w:val="lowerRoman"/>
+      <w:lvlText w:val="%3."/>
+      <w:lvlJc w:val="right"/>
+      <w:pPr>
+        <w:ind w:left="2160" w:hanging="180"/>
+      </w:pPr>
+    </w:lvl>
+    <w:lvl w:ilvl="3" w:tplc="0409000F" w:tentative="1">
+      <w:start w:val="1"/>
+      <w:numFmt w:val="decimal"/>
+      <w:lvlText w:val="%4."/>
+      <w:lvlJc w:val="left"/>
+      <w:pPr>
+        <w:ind w:left="2880" w:hanging="360"/>
+      </w:pPr>
+    </w:lvl>
+    <w:lvl w:ilvl="4" w:tplc="04090019" w:tentative="1">
+      <w:start w:val="1"/>
+      <w:numFmt w:val="lowerLetter"/>
+      <w:lvlText w:val="%5."/>
+      <w:lvlJc w:val="left"/>
+      <w:pPr>
+        <w:ind w:left="3600" w:hanging="360"/>
+      </w:pPr>
+    </w:lvl>
+    <w:lvl w:ilvl="5" w:tplc="0409001B" w:tentative="1">
+      <w:start w:val="1"/>
+      <w:numFmt w:val="lowerRoman"/>
+      <w:lvlText w:val="%6."/>
+      <w:lvlJc w:val="right"/>
+      <w:pPr>
+        <w:ind w:left="4320" w:hanging="180"/>
+      </w:pPr>
+    </w:lvl>
+    <w:lvl w:ilvl="6" w:tplc="0409000F" w:tentative="1">
+      <w:start w:val="1"/>
+      <w:numFmt w:val="decimal"/>
+      <w:lvlText w:val="%7."/>
+      <w:lvlJc w:val="left"/>
+      <w:pPr>
+        <w:ind w:left="5040" w:hanging="360"/>
+      </w:pPr>
+    </w:lvl>
+    <w:lvl w:ilvl="7" w:tplc="04090019" w:tentative="1">
+      <w:start w:val="1"/>
+      <w:numFmt w:val="lowerLetter"/>
+      <w:lvlText w:val="%8."/>
+      <w:lvlJc w:val="left"/>
+      <w:pPr>
+        <w:ind w:left="5760" w:hanging="360"/>
+      </w:pPr>
+    </w:lvl>
+    <w:lvl w:ilvl="8" w:tplc="0409001B" w:tentative="1">
+      <w:start w:val="1"/>
+      <w:numFmt w:val="lowerRoman"/>
+      <w:lvlText w:val="%9."/>
+      <w:lvlJc w:val="right"/>
+      <w:pPr>
+        <w:ind w:left="6480" w:hanging="180"/>
+      </w:pPr>
+    </w:lvl>
+  </w:abstractNum>
+  <w:abstractNum w:abstractNumId="3" w15:restartNumberingAfterBreak="0">
+    <w:nsid w:val="6EF33866"/>
+    <w:multiLevelType w:val="hybridMultilevel"/>
+    <w:tmpl w:val="DA3CC9EE"/>
+    <w:lvl w:ilvl="0" w:tplc="0409000F">
+      <w:start w:val="1"/>
+      <w:numFmt w:val="decimal"/>
+      <w:lvlText w:val="%1."/>
+      <w:lvlJc w:val="left"/>
+      <w:pPr>
+        <w:ind w:left="720" w:hanging="360"/>
+      </w:pPr>
+      <w:rPr>
+        <w:rFonts w:hint="default"/>
+      </w:rPr>
+    </w:lvl>
+    <w:lvl w:ilvl="1" w:tplc="04090019" w:tentative="1">
+      <w:start w:val="1"/>
+      <w:numFmt w:val="lowerLetter"/>
+      <w:lvlText w:val="%2."/>
+      <w:lvlJc w:val="left"/>
+      <w:pPr>
+        <w:ind w:left="1440" w:hanging="360"/>
+      </w:pPr>
+    </w:lvl>
+    <w:lvl w:ilvl="2" w:tplc="0409001B" w:tentative="1">
+      <w:start w:val="1"/>
+      <w:numFmt w:val="lowerRoman"/>
+      <w:lvlText w:val="%3."/>
+      <w:lvlJc w:val="right"/>
+      <w:pPr>
+        <w:ind w:left="2160" w:hanging="180"/>
+      </w:pPr>
+    </w:lvl>
+    <w:lvl w:ilvl="3" w:tplc="0409000F" w:tentative="1">
+      <w:start w:val="1"/>
+      <w:numFmt w:val="decimal"/>
+      <w:lvlText w:val="%4."/>
+      <w:lvlJc w:val="left"/>
+      <w:pPr>
+        <w:ind w:left="2880" w:hanging="360"/>
+      </w:pPr>
+    </w:lvl>
+    <w:lvl w:ilvl="4" w:tplc="04090019" w:tentative="1">
+      <w:start w:val="1"/>
+      <w:numFmt w:val="lowerLetter"/>
+      <w:lvlText w:val="%5."/>
+      <w:lvlJc w:val="left"/>
+      <w:pPr>
+        <w:ind w:left="3600" w:hanging="360"/>
+      </w:pPr>
+    </w:lvl>
+    <w:lvl w:ilvl="5" w:tplc="0409001B" w:tentative="1">
+      <w:start w:val="1"/>
+      <w:numFmt w:val="lowerRoman"/>
+      <w:lvlText w:val="%6."/>
+      <w:lvlJc w:val="right"/>
+      <w:pPr>
+        <w:ind w:left="4320" w:hanging="180"/>
+      </w:pPr>
+    </w:lvl>
+    <w:lvl w:ilvl="6" w:tplc="0409000F" w:tentative="1">
+      <w:start w:val="1"/>
+      <w:numFmt w:val="decimal"/>
+      <w:lvlText w:val="%7."/>
+      <w:lvlJc w:val="left"/>
+      <w:pPr>
+        <w:ind w:left="5040" w:hanging="360"/>
+      </w:pPr>
+    </w:lvl>
+    <w:lvl w:ilvl="7" w:tplc="04090019" w:tentative="1">
+      <w:start w:val="1"/>
+      <w:numFmt w:val="lowerLetter"/>
+      <w:lvlText w:val="%8."/>
+      <w:lvlJc w:val="left"/>
+      <w:pPr>
+        <w:ind w:left="5760" w:hanging="360"/>
+      </w:pPr>
+    </w:lvl>
+    <w:lvl w:ilvl="8" w:tplc="0409001B" w:tentative="1">
+      <w:start w:val="1"/>
+      <w:numFmt w:val="lowerRoman"/>
+      <w:lvlText w:val="%9."/>
+      <w:lvlJc w:val="right"/>
+      <w:pPr>
+        <w:ind w:left="6480" w:hanging="180"/>
+      </w:pPr>
+    </w:lvl>
+  </w:abstractNum>
   <w:num w:numId="1">
     <w:abstractNumId w:val="0"/>
+  </w:num>
+  <w:num w:numId="2">
+    <w:abstractNumId w:val="1"/>
+  </w:num>
+  <w:num w:numId="3">
+    <w:abstractNumId w:val="2"/>
+  </w:num>
+  <w:num w:numId="4">
+    <w:abstractNumId w:val="3"/>
   </w:num>
 </w:numbering>
 </file>

</xml_diff>